<commit_message>
Added knn to clustering
</commit_message>
<xml_diff>
--- a/ex_4/Exercise 4.docx
+++ b/ex_4/Exercise 4.docx
@@ -399,8 +399,164 @@
       <w:pPr>
         <w:bidi w:val="0"/>
       </w:pPr>
+      <w:r>
+        <w:t>Next, we try the k-nearest-neighbors clustering algorithm.</w:t>
+      </w:r>
+    </w:p>
+    <w:p>
+      <w:pPr>
+        <w:bidi w:val="0"/>
+      </w:pPr>
+      <w:r>
+        <w:t>First, we run it with in classification mode, with 5-fold cross validation to figure out what would be a good K to set:</w:t>
+      </w:r>
+    </w:p>
+    <w:p>
+      <w:pPr>
+        <w:bidi w:val="0"/>
+      </w:pPr>
+      <w:r>
+        <w:lastRenderedPageBreak/>
+        <w:pict>
+          <v:shape id="_x0000_i1027" type="#_x0000_t75" style="width:415pt;height:308.95pt">
+            <v:imagedata r:id="rId7" o:title="knn-accuracy"/>
+          </v:shape>
+        </w:pict>
+      </w:r>
+    </w:p>
+    <w:p>
+      <w:pPr>
+        <w:bidi w:val="0"/>
+      </w:pPr>
+      <w:r>
+        <w:t>We decide to select K = 5, to get good accuracy on one side, but ability to "spread out" the neighbors for each point.</w:t>
+      </w:r>
+    </w:p>
+    <w:p>
+      <w:pPr>
+        <w:bidi w:val="0"/>
+      </w:pPr>
+      <w:r>
+        <w:t xml:space="preserve">Then, we count for each point how many </w:t>
+      </w:r>
+      <w:r>
+        <w:t>neighbors</w:t>
+      </w:r>
+      <w:r>
+        <w:t xml:space="preserve"> it has from each party, and sum over all the parties:</w:t>
+      </w:r>
+    </w:p>
+    <w:p>
+      <w:pPr>
+        <w:bidi w:val="0"/>
+      </w:pPr>
+      <w:r>
+        <w:t>'Reds': {'Reds': 1146, 'Greys': 64, 'Oranges': 70}</w:t>
+      </w:r>
+    </w:p>
+    <w:p>
+      <w:pPr>
+        <w:bidi w:val="0"/>
+      </w:pPr>
+      <w:r>
+        <w:t>'Greens': {'Greens': 3932}</w:t>
+      </w:r>
+    </w:p>
+    <w:p>
+      <w:pPr>
+        <w:bidi w:val="0"/>
+      </w:pPr>
+      <w:r>
+        <w:t>'Whites': {'Whites': 516, 'Browns': 219, 'Pinks': 40, 'Purples': 25}</w:t>
+      </w:r>
+    </w:p>
+    <w:p>
+      <w:pPr>
+        <w:bidi w:val="0"/>
+      </w:pPr>
+      <w:r>
+        <w:t>'Yellows': {'Blues': 243, 'Yellows': 1069}</w:t>
+      </w:r>
+    </w:p>
+    <w:p>
+      <w:pPr>
+        <w:bidi w:val="0"/>
+      </w:pPr>
+      <w:r>
+        <w:t>'Greys': {'Reds': 69, 'Greys': 1145, 'Oranges': 74}</w:t>
+      </w:r>
+    </w:p>
+    <w:p>
+      <w:pPr>
+        <w:bidi w:val="0"/>
+      </w:pPr>
+      <w:r>
+        <w:t>'Oranges': {'Reds': 145, 'Greys': 113, 'Oranges': 974}</w:t>
+      </w:r>
+    </w:p>
+    <w:p>
+      <w:pPr>
+        <w:bidi w:val="0"/>
+      </w:pPr>
+      <w:r>
+        <w:t>'Browns': {'Whites': 111, 'Browns': 4182, 'Pinks': 98, 'Purples': 21}</w:t>
+      </w:r>
+    </w:p>
+    <w:p>
+      <w:pPr>
+        <w:bidi w:val="0"/>
+      </w:pPr>
+      <w:r>
+        <w:t>'Blues': {'Blues': 1847, 'Yellows': 333}</w:t>
+      </w:r>
+    </w:p>
+    <w:p>
+      <w:pPr>
+        <w:bidi w:val="0"/>
+      </w:pPr>
+      <w:r>
+        <w:t>'Pinks': {'Whites': 50, 'Browns': 345, 'Pinks': 2190, 'Purples': 47}</w:t>
+      </w:r>
+    </w:p>
+    <w:p>
+      <w:pPr>
+        <w:bidi w:val="0"/>
+      </w:pPr>
+      <w:r>
+        <w:t>'Purples': {'Whites': 29, 'Browns': 29, 'Pinks': 64, 'Greens': 13, 'Purples': 4797}</w:t>
+      </w:r>
+    </w:p>
+    <w:p>
+      <w:pPr>
+        <w:bidi w:val="0"/>
+      </w:pPr>
+      <w:r>
+        <w:t xml:space="preserve"> </w:t>
+      </w:r>
+    </w:p>
+    <w:p>
+      <w:pPr>
+        <w:bidi w:val="0"/>
+      </w:pPr>
+      <w:r>
+        <w:t>We see that we get similar results to the first method.</w:t>
+      </w:r>
+    </w:p>
+    <w:p>
+      <w:pPr>
+        <w:bidi w:val="0"/>
+      </w:pPr>
+      <w:r>
+        <w:t>We suggest a narrow coalition of browns-purples-pinks-whites which should be higher than 50% of the votes</w:t>
+      </w:r>
+      <w:r>
+        <w:t>, and contains 4 parties which are pretty close together</w:t>
+      </w:r>
       <w:bookmarkStart w:id="0" w:name="_GoBack"/>
       <w:bookmarkEnd w:id="0"/>
+      <w:r>
+        <w:t>.</w:t>
+      </w:r>
     </w:p>
     <w:sectPr>
       <w:pgSz w:w="11906" w:h="16838"/>

</xml_diff>

<commit_message>
Added authors to word doc
</commit_message>
<xml_diff>
--- a/ex_4/Exercise 4.docx
+++ b/ex_4/Exercise 4.docx
@@ -10,6 +10,24 @@
       <w:r>
         <w:t>Exercise 4</w:t>
       </w:r>
+    </w:p>
+    <w:p>
+      <w:pPr>
+        <w:bidi w:val="0"/>
+      </w:pPr>
+      <w:r>
+        <w:t xml:space="preserve">Authors: </w:t>
+      </w:r>
+      <w:proofErr w:type="spellStart"/>
+      <w:r>
+        <w:t>Lavi.Lazarovitz</w:t>
+      </w:r>
+      <w:proofErr w:type="spellEnd"/>
+      <w:r>
+        <w:t xml:space="preserve"> (065957383) &amp; Aharon Sharim (052328523)</w:t>
+      </w:r>
+      <w:bookmarkStart w:id="0" w:name="_GoBack"/>
+      <w:bookmarkEnd w:id="0"/>
     </w:p>
     <w:p>
       <w:pPr>
@@ -12851,7 +12869,11 @@
       </w:r>
       <w:proofErr w:type="spellStart"/>
       <w:r>
-        <w:t>Weighted_education_rank</w:t>
+        <w:t>Weighted_education_</w:t>
+      </w:r>
+      <w:proofErr w:type="gramStart"/>
+      <w:r>
+        <w:t>rank</w:t>
       </w:r>
       <w:proofErr w:type="spellEnd"/>
       <w:r>
@@ -12861,7 +12883,11 @@
         <w:t xml:space="preserve"> </w:t>
       </w:r>
       <w:r>
-        <w:t xml:space="preserve">by 1, the predicted winner is </w:t>
+        <w:t>by</w:t>
+      </w:r>
+      <w:proofErr w:type="gramEnd"/>
+      <w:r>
+        <w:t xml:space="preserve"> 1, the predicted winner is </w:t>
       </w:r>
       <w:r>
         <w:t>Pinks</w:t>
@@ -12869,8 +12895,6 @@
       <w:r>
         <w:t>.</w:t>
       </w:r>
-      <w:bookmarkStart w:id="0" w:name="_GoBack"/>
-      <w:bookmarkEnd w:id="0"/>
     </w:p>
     <w:p>
       <w:pPr>

</xml_diff>